<commit_message>
edit is being made
</commit_message>
<xml_diff>
--- a/apache-cassandra.docx
+++ b/apache-cassandra.docx
@@ -8,19 +8,20 @@
         <w:autoSpaceDN w:val="0"/>
         <w:adjustRightInd w:val="0"/>
         <w:spacing w:after="0" w:line="240" w:lineRule="auto"/>
-        <w:rPr>
-          <w:rFonts w:cstheme="minorHAnsi"/>
-          <w:sz w:val="24"/>
-          <w:szCs w:val="24"/>
-        </w:rPr>
-      </w:pPr>
-      <w:r>
-        <w:rPr>
-          <w:rFonts w:cstheme="minorHAnsi"/>
-          <w:sz w:val="24"/>
-          <w:szCs w:val="24"/>
-        </w:rPr>
-        <w:t>Template for the Research Paper of ADB</w:t>
+        <w:jc w:val="center"/>
+        <w:rPr>
+          <w:rFonts w:ascii="Bookman Old Style" w:hAnsi="Bookman Old Style" w:cs="Times New Roman"/>
+          <w:sz w:val="40"/>
+          <w:szCs w:val="40"/>
+        </w:rPr>
+      </w:pPr>
+      <w:r>
+        <w:rPr>
+          <w:rFonts w:ascii="Bookman Old Style" w:hAnsi="Bookman Old Style" w:cs="Times New Roman"/>
+          <w:sz w:val="40"/>
+          <w:szCs w:val="40"/>
+        </w:rPr>
+        <w:t>Apache Cassandra</w:t>
       </w:r>
     </w:p>
     <w:p>
@@ -29,20 +30,13 @@
         <w:autoSpaceDN w:val="0"/>
         <w:adjustRightInd w:val="0"/>
         <w:spacing w:after="0" w:line="240" w:lineRule="auto"/>
-        <w:rPr>
-          <w:rFonts w:cstheme="minorHAnsi"/>
-          <w:sz w:val="24"/>
-          <w:szCs w:val="24"/>
-        </w:rPr>
-      </w:pPr>
-      <w:r>
-        <w:rPr>
-          <w:rFonts w:cstheme="minorHAnsi"/>
-          <w:sz w:val="24"/>
-          <w:szCs w:val="24"/>
-        </w:rPr>
-        <w:t>Fname1 Lname1, Fname2 Lname2, Fname3 Lname3</w:t>
-      </w:r>
+        <w:jc w:val="center"/>
+        <w:rPr>
+          <w:rFonts w:ascii="Bookman Old Style" w:hAnsi="Bookman Old Style" w:cs="Times New Roman"/>
+          <w:sz w:val="40"/>
+          <w:szCs w:val="40"/>
+        </w:rPr>
+      </w:pPr>
     </w:p>
     <w:p>
       <w:pPr>
@@ -50,19 +44,20 @@
         <w:autoSpaceDN w:val="0"/>
         <w:adjustRightInd w:val="0"/>
         <w:spacing w:after="0" w:line="240" w:lineRule="auto"/>
-        <w:rPr>
-          <w:rFonts w:cstheme="minorHAnsi"/>
-          <w:sz w:val="24"/>
-          <w:szCs w:val="24"/>
-        </w:rPr>
-      </w:pPr>
-      <w:r>
-        <w:rPr>
-          <w:rFonts w:cstheme="minorHAnsi"/>
-          <w:sz w:val="24"/>
-          <w:szCs w:val="24"/>
-        </w:rPr>
-        <w:t>School of Computer Science &amp; Information Systems</w:t>
+        <w:jc w:val="center"/>
+        <w:rPr>
+          <w:rFonts w:ascii="Bookman Old Style" w:hAnsi="Bookman Old Style" w:cs="Times New Roman"/>
+          <w:sz w:val="32"/>
+          <w:szCs w:val="32"/>
+        </w:rPr>
+      </w:pPr>
+      <w:r>
+        <w:rPr>
+          <w:rFonts w:ascii="Bookman Old Style" w:hAnsi="Bookman Old Style" w:cs="Times New Roman"/>
+          <w:sz w:val="32"/>
+          <w:szCs w:val="32"/>
+        </w:rPr>
+        <w:t>Navya Devineni, Naga Anshitha Velagapudi, Soujanya Janapatla</w:t>
       </w:r>
     </w:p>
     <w:p>
@@ -71,20 +66,13 @@
         <w:autoSpaceDN w:val="0"/>
         <w:adjustRightInd w:val="0"/>
         <w:spacing w:after="0" w:line="240" w:lineRule="auto"/>
-        <w:rPr>
-          <w:rFonts w:cstheme="minorHAnsi"/>
-          <w:sz w:val="24"/>
-          <w:szCs w:val="24"/>
-        </w:rPr>
-      </w:pPr>
-      <w:r>
-        <w:rPr>
-          <w:rFonts w:cstheme="minorHAnsi"/>
-          <w:sz w:val="24"/>
-          <w:szCs w:val="24"/>
-        </w:rPr>
-        <w:t>Northwest Missouri State University</w:t>
-      </w:r>
+        <w:jc w:val="center"/>
+        <w:rPr>
+          <w:rFonts w:ascii="Bookman Old Style" w:hAnsi="Bookman Old Style" w:cs="Times New Roman"/>
+          <w:sz w:val="32"/>
+          <w:szCs w:val="32"/>
+        </w:rPr>
+      </w:pPr>
     </w:p>
     <w:p>
       <w:pPr>
@@ -92,12 +80,21 @@
         <w:autoSpaceDN w:val="0"/>
         <w:adjustRightInd w:val="0"/>
         <w:spacing w:after="0" w:line="240" w:lineRule="auto"/>
-        <w:rPr>
-          <w:rFonts w:cstheme="minorHAnsi"/>
-          <w:sz w:val="24"/>
-          <w:szCs w:val="24"/>
-        </w:rPr>
-      </w:pPr>
+        <w:jc w:val="center"/>
+        <w:rPr>
+          <w:rFonts w:ascii="Bookman Old Style" w:hAnsi="Bookman Old Style" w:cs="Times New Roman"/>
+          <w:sz w:val="32"/>
+          <w:szCs w:val="32"/>
+        </w:rPr>
+      </w:pPr>
+      <w:r>
+        <w:rPr>
+          <w:rFonts w:ascii="Bookman Old Style" w:hAnsi="Bookman Old Style" w:cs="Times New Roman"/>
+          <w:sz w:val="32"/>
+          <w:szCs w:val="32"/>
+        </w:rPr>
+        <w:t>School of Computer Science &amp; Information Systems</w:t>
+      </w:r>
     </w:p>
     <w:p>
       <w:pPr>
@@ -105,19 +102,20 @@
         <w:autoSpaceDN w:val="0"/>
         <w:adjustRightInd w:val="0"/>
         <w:spacing w:after="0" w:line="240" w:lineRule="auto"/>
-        <w:rPr>
-          <w:rFonts w:cstheme="minorHAnsi"/>
-          <w:sz w:val="24"/>
-          <w:szCs w:val="24"/>
-        </w:rPr>
-      </w:pPr>
-      <w:r>
-        <w:rPr>
-          <w:rFonts w:cstheme="minorHAnsi"/>
-          <w:sz w:val="24"/>
-          <w:szCs w:val="24"/>
-        </w:rPr>
-        <w:t>Abstract</w:t>
+        <w:jc w:val="center"/>
+        <w:rPr>
+          <w:rFonts w:ascii="Bookman Old Style" w:hAnsi="Bookman Old Style" w:cs="Times New Roman"/>
+          <w:sz w:val="32"/>
+          <w:szCs w:val="32"/>
+        </w:rPr>
+      </w:pPr>
+      <w:r>
+        <w:rPr>
+          <w:rFonts w:ascii="Bookman Old Style" w:hAnsi="Bookman Old Style" w:cs="Times New Roman"/>
+          <w:sz w:val="32"/>
+          <w:szCs w:val="32"/>
+        </w:rPr>
+        <w:t>Northwest Missouri State University</w:t>
       </w:r>
     </w:p>
     <w:p>
@@ -126,20 +124,13 @@
         <w:autoSpaceDN w:val="0"/>
         <w:adjustRightInd w:val="0"/>
         <w:spacing w:after="0" w:line="240" w:lineRule="auto"/>
-        <w:rPr>
-          <w:rFonts w:cstheme="minorHAnsi"/>
-          <w:sz w:val="24"/>
-          <w:szCs w:val="24"/>
-        </w:rPr>
-      </w:pPr>
-      <w:r>
-        <w:rPr>
-          <w:rFonts w:cstheme="minorHAnsi"/>
-          <w:sz w:val="24"/>
-          <w:szCs w:val="24"/>
-        </w:rPr>
-        <w:t>This article describes how you should write up your research paper.</w:t>
-      </w:r>
+        <w:jc w:val="center"/>
+        <w:rPr>
+          <w:rFonts w:ascii="Bookman Old Style" w:hAnsi="Bookman Old Style" w:cs="Times New Roman"/>
+          <w:sz w:val="32"/>
+          <w:szCs w:val="32"/>
+        </w:rPr>
+      </w:pPr>
     </w:p>
     <w:p>
       <w:pPr>
@@ -148,14 +139,86 @@
         <w:adjustRightInd w:val="0"/>
         <w:spacing w:after="0" w:line="240" w:lineRule="auto"/>
         <w:rPr>
-          <w:rFonts w:cstheme="minorHAnsi"/>
-          <w:sz w:val="24"/>
-          <w:szCs w:val="24"/>
-        </w:rPr>
-      </w:pPr>
-      <w:r>
-        <w:rPr>
-          <w:rFonts w:cstheme="minorHAnsi"/>
+          <w:rFonts w:ascii="Bookman Old Style" w:hAnsi="Bookman Old Style" w:cstheme="minorHAnsi"/>
+          <w:sz w:val="24"/>
+          <w:szCs w:val="24"/>
+        </w:rPr>
+      </w:pPr>
+    </w:p>
+    <w:p>
+      <w:pPr>
+        <w:autoSpaceDE w:val="0"/>
+        <w:autoSpaceDN w:val="0"/>
+        <w:adjustRightInd w:val="0"/>
+        <w:spacing w:after="0" w:line="240" w:lineRule="auto"/>
+        <w:jc w:val="center"/>
+        <w:rPr>
+          <w:rFonts w:ascii="Bookman Old Style" w:hAnsi="Bookman Old Style" w:cs="Times New Roman"/>
+          <w:sz w:val="32"/>
+          <w:szCs w:val="32"/>
+        </w:rPr>
+      </w:pPr>
+      <w:r>
+        <w:rPr>
+          <w:rFonts w:ascii="Bookman Old Style" w:hAnsi="Bookman Old Style" w:cs="Times New Roman"/>
+          <w:sz w:val="32"/>
+          <w:szCs w:val="32"/>
+        </w:rPr>
+        <w:t>Abstract</w:t>
+      </w:r>
+    </w:p>
+    <w:p>
+      <w:pPr>
+        <w:autoSpaceDE w:val="0"/>
+        <w:autoSpaceDN w:val="0"/>
+        <w:adjustRightInd w:val="0"/>
+        <w:spacing w:after="0" w:line="240" w:lineRule="auto"/>
+        <w:jc w:val="center"/>
+        <w:rPr>
+          <w:rFonts w:ascii="Bookman Old Style" w:hAnsi="Bookman Old Style" w:cs="Times New Roman"/>
+          <w:sz w:val="32"/>
+          <w:szCs w:val="32"/>
+        </w:rPr>
+      </w:pPr>
+    </w:p>
+    <w:p>
+      <w:pPr>
+        <w:autoSpaceDE w:val="0"/>
+        <w:autoSpaceDN w:val="0"/>
+        <w:adjustRightInd w:val="0"/>
+        <w:spacing w:after="0" w:line="240" w:lineRule="auto"/>
+        <w:jc w:val="center"/>
+        <w:rPr>
+          <w:rFonts w:ascii="Bookman Old Style" w:hAnsi="Bookman Old Style" w:cs="Times New Roman"/>
+          <w:sz w:val="24"/>
+          <w:szCs w:val="24"/>
+        </w:rPr>
+      </w:pPr>
+      <w:r>
+        <w:rPr>
+          <w:rFonts w:ascii="Bookman Old Style" w:hAnsi="Bookman Old Style" w:cs="Times New Roman"/>
+          <w:sz w:val="24"/>
+          <w:szCs w:val="24"/>
+        </w:rPr>
+        <w:t>This article describes how you should write up your research paper.</w:t>
+      </w:r>
+    </w:p>
+    <w:p>
+      <w:pPr>
+        <w:autoSpaceDE w:val="0"/>
+        <w:autoSpaceDN w:val="0"/>
+        <w:adjustRightInd w:val="0"/>
+        <w:spacing w:after="0" w:line="240" w:lineRule="auto"/>
+        <w:jc w:val="center"/>
+        <w:rPr>
+          <w:rFonts w:ascii="Bookman Old Style" w:hAnsi="Bookman Old Style" w:cs="Times New Roman"/>
+          <w:sz w:val="24"/>
+          <w:szCs w:val="24"/>
+        </w:rPr>
+      </w:pPr>
+      <w:r>
+        <w:rPr>
+          <w:rFonts w:ascii="Bookman Old Style" w:hAnsi="Bookman Old Style" w:cs="Times New Roman"/>
           <w:sz w:val="24"/>
           <w:szCs w:val="24"/>
         </w:rPr>
@@ -164,20 +227,31 @@
     </w:p>
     <w:p>
       <w:pPr>
-        <w:rPr>
-          <w:rFonts w:cstheme="minorHAnsi"/>
-          <w:sz w:val="24"/>
-          <w:szCs w:val="24"/>
-        </w:rPr>
-      </w:pPr>
-      <w:r>
-        <w:rPr>
-          <w:rFonts w:cstheme="minorHAnsi"/>
+        <w:jc w:val="center"/>
+        <w:rPr>
+          <w:rFonts w:ascii="Bookman Old Style" w:hAnsi="Bookman Old Style" w:cs="Times New Roman"/>
+          <w:sz w:val="24"/>
+          <w:szCs w:val="24"/>
+        </w:rPr>
+      </w:pPr>
+      <w:r>
+        <w:rPr>
+          <w:rFonts w:ascii="Bookman Old Style" w:hAnsi="Bookman Old Style" w:cs="Times New Roman"/>
           <w:sz w:val="24"/>
           <w:szCs w:val="24"/>
         </w:rPr>
         <w:t>Please read this document carefully.</w:t>
       </w:r>
+    </w:p>
+    <w:p>
+      <w:pPr>
+        <w:jc w:val="center"/>
+        <w:rPr>
+          <w:rFonts w:ascii="Bookman Old Style" w:hAnsi="Bookman Old Style" w:cstheme="minorHAnsi"/>
+          <w:sz w:val="24"/>
+          <w:szCs w:val="24"/>
+        </w:rPr>
+      </w:pPr>
     </w:p>
     <w:p>
       <w:pPr>
@@ -187,14 +261,14 @@
           <w:numId w:val="1"/>
         </w:numPr>
         <w:rPr>
-          <w:rFonts w:cstheme="minorHAnsi"/>
-          <w:sz w:val="24"/>
-          <w:szCs w:val="24"/>
-        </w:rPr>
-      </w:pPr>
-      <w:r>
-        <w:rPr>
-          <w:rFonts w:cstheme="minorHAnsi"/>
+          <w:rFonts w:ascii="Bookman Old Style" w:hAnsi="Bookman Old Style" w:cs="Times New Roman"/>
+          <w:sz w:val="24"/>
+          <w:szCs w:val="24"/>
+        </w:rPr>
+      </w:pPr>
+      <w:r>
+        <w:rPr>
+          <w:rFonts w:ascii="Bookman Old Style" w:hAnsi="Bookman Old Style" w:cs="Times New Roman"/>
           <w:sz w:val="24"/>
           <w:szCs w:val="24"/>
         </w:rPr>
@@ -204,32 +278,32 @@
     <w:p>
       <w:pPr>
         <w:rPr>
-          <w:rFonts w:cstheme="minorHAnsi"/>
-          <w:sz w:val="24"/>
-          <w:szCs w:val="24"/>
-        </w:rPr>
-      </w:pPr>
-      <w:r>
-        <w:rPr>
-          <w:rFonts w:cstheme="minorHAnsi"/>
+          <w:rFonts w:ascii="Bookman Old Style" w:hAnsi="Bookman Old Style" w:cs="Times New Roman"/>
+          <w:sz w:val="24"/>
+          <w:szCs w:val="24"/>
+        </w:rPr>
+      </w:pPr>
+      <w:r>
+        <w:rPr>
+          <w:rFonts w:ascii="Bookman Old Style" w:hAnsi="Bookman Old Style" w:cs="Times New Roman"/>
           <w:sz w:val="24"/>
           <w:szCs w:val="24"/>
         </w:rPr>
         <w:t xml:space="preserve">Apache Cassandra is a distributed open source database that can be referred to as a "NoSQL database" or a "wide column store". Cassandra has been used by some of the world’s </w:t>
       </w:r>
-      <w:proofErr w:type="gramStart"/>
-      <w:r>
-        <w:rPr>
-          <w:rFonts w:cstheme="minorHAnsi"/>
-          <w:sz w:val="24"/>
-          <w:szCs w:val="24"/>
-        </w:rPr>
-        <w:t>most largest</w:t>
-      </w:r>
-      <w:proofErr w:type="gramEnd"/>
-      <w:r>
-        <w:rPr>
-          <w:rFonts w:cstheme="minorHAnsi"/>
+      <w:bookmarkStart w:id="0" w:name="_GoBack"/>
+      <w:bookmarkEnd w:id="0"/>
+      <w:r>
+        <w:rPr>
+          <w:rFonts w:ascii="Bookman Old Style" w:hAnsi="Bookman Old Style" w:cs="Times New Roman"/>
+          <w:sz w:val="24"/>
+          <w:szCs w:val="24"/>
+        </w:rPr>
+        <w:t>largest</w:t>
+      </w:r>
+      <w:r>
+        <w:rPr>
+          <w:rFonts w:ascii="Bookman Old Style" w:hAnsi="Bookman Old Style" w:cs="Times New Roman"/>
           <w:sz w:val="24"/>
           <w:szCs w:val="24"/>
         </w:rPr>
@@ -244,14 +318,14 @@
           <w:numId w:val="1"/>
         </w:numPr>
         <w:rPr>
-          <w:rFonts w:cstheme="minorHAnsi"/>
-          <w:sz w:val="24"/>
-          <w:szCs w:val="24"/>
-        </w:rPr>
-      </w:pPr>
-      <w:r>
-        <w:rPr>
-          <w:rFonts w:cstheme="minorHAnsi"/>
+          <w:rFonts w:ascii="Bookman Old Style" w:hAnsi="Bookman Old Style" w:cs="Times New Roman"/>
+          <w:sz w:val="24"/>
+          <w:szCs w:val="24"/>
+        </w:rPr>
+      </w:pPr>
+      <w:r>
+        <w:rPr>
+          <w:rFonts w:ascii="Bookman Old Style" w:hAnsi="Bookman Old Style" w:cs="Times New Roman"/>
           <w:sz w:val="24"/>
           <w:szCs w:val="24"/>
         </w:rPr>
@@ -261,144 +335,40 @@
     <w:p>
       <w:pPr>
         <w:rPr>
-          <w:rFonts w:cstheme="minorHAnsi"/>
-          <w:sz w:val="24"/>
-          <w:szCs w:val="24"/>
-        </w:rPr>
-      </w:pPr>
-      <w:r>
-        <w:rPr>
-          <w:rFonts w:cstheme="minorHAnsi"/>
-          <w:sz w:val="24"/>
-          <w:szCs w:val="24"/>
-        </w:rPr>
-        <w:t xml:space="preserve">We shall start with the brief history of </w:t>
-      </w:r>
-      <w:r>
-        <w:rPr>
-          <w:rFonts w:cstheme="minorHAnsi"/>
-          <w:sz w:val="24"/>
-          <w:szCs w:val="24"/>
-        </w:rPr>
-        <w:t>Cassandra</w:t>
-      </w:r>
-      <w:r>
-        <w:rPr>
-          <w:rFonts w:cstheme="minorHAnsi"/>
-          <w:sz w:val="24"/>
-          <w:szCs w:val="24"/>
-        </w:rPr>
-        <w:t xml:space="preserve">. </w:t>
-      </w:r>
-      <w:r>
-        <w:rPr>
-          <w:rFonts w:cstheme="minorHAnsi"/>
-          <w:sz w:val="24"/>
-          <w:szCs w:val="24"/>
-        </w:rPr>
-        <w:t xml:space="preserve">Cassandra was originally developed at Facebook, back in 2008. It was designed as the store for </w:t>
-      </w:r>
-      <w:r>
-        <w:rPr>
-          <w:rFonts w:cstheme="minorHAnsi"/>
-          <w:sz w:val="24"/>
-          <w:szCs w:val="24"/>
-        </w:rPr>
-        <w:t>a Facebook feature Inbox Search.</w:t>
-      </w:r>
-      <w:r>
-        <w:rPr>
-          <w:rFonts w:cstheme="minorHAnsi"/>
-          <w:sz w:val="24"/>
-          <w:szCs w:val="24"/>
-        </w:rPr>
-        <w:t xml:space="preserve"> </w:t>
-      </w:r>
-      <w:r>
-        <w:rPr>
-          <w:rFonts w:cstheme="minorHAnsi"/>
-          <w:sz w:val="24"/>
-          <w:szCs w:val="24"/>
-        </w:rPr>
-        <w:t>S</w:t>
-      </w:r>
-      <w:r>
-        <w:rPr>
-          <w:rFonts w:cstheme="minorHAnsi"/>
-          <w:sz w:val="24"/>
-          <w:szCs w:val="24"/>
-        </w:rPr>
-        <w:t xml:space="preserve">uch a feature requires a storage system that can handle a </w:t>
-      </w:r>
-      <w:r>
-        <w:rPr>
-          <w:rFonts w:cstheme="minorHAnsi"/>
-          <w:sz w:val="24"/>
-          <w:szCs w:val="24"/>
-        </w:rPr>
-        <w:t>tremendous</w:t>
-      </w:r>
-      <w:r>
-        <w:rPr>
-          <w:rFonts w:cstheme="minorHAnsi"/>
-          <w:sz w:val="24"/>
-          <w:szCs w:val="24"/>
-        </w:rPr>
-        <w:t xml:space="preserve"> number of rights as well as geographical replication to reduce search latencies for end users</w:t>
-      </w:r>
-      <w:r>
-        <w:rPr>
-          <w:rFonts w:cstheme="minorHAnsi"/>
-          <w:sz w:val="24"/>
-          <w:szCs w:val="24"/>
-        </w:rPr>
-        <w:t>.</w:t>
-      </w:r>
-    </w:p>
-    <w:p>
-      <w:pPr>
-        <w:rPr>
-          <w:rFonts w:cstheme="minorHAnsi"/>
-          <w:sz w:val="24"/>
-          <w:szCs w:val="24"/>
-        </w:rPr>
-      </w:pPr>
-      <w:r>
-        <w:rPr>
-          <w:rFonts w:cstheme="minorHAnsi"/>
-          <w:sz w:val="24"/>
-          <w:szCs w:val="24"/>
-        </w:rPr>
-        <w:t>Like most mo</w:t>
-      </w:r>
-      <w:r>
-        <w:rPr>
-          <w:rFonts w:cstheme="minorHAnsi"/>
-          <w:sz w:val="24"/>
-          <w:szCs w:val="24"/>
-        </w:rPr>
-        <w:t xml:space="preserve">dern distributed </w:t>
-      </w:r>
-      <w:r>
-        <w:rPr>
-          <w:rFonts w:cstheme="minorHAnsi"/>
-          <w:sz w:val="24"/>
-          <w:szCs w:val="24"/>
-        </w:rPr>
-        <w:t>N</w:t>
-      </w:r>
-      <w:r>
-        <w:rPr>
-          <w:rFonts w:cstheme="minorHAnsi"/>
-          <w:sz w:val="24"/>
-          <w:szCs w:val="24"/>
-        </w:rPr>
-        <w:t xml:space="preserve">oSQL systems Cassandra was founded on the principal outline in 2 similar papers on the topic: Googles Cloud </w:t>
+          <w:rFonts w:ascii="Bookman Old Style" w:hAnsi="Bookman Old Style" w:cs="Times New Roman"/>
+          <w:sz w:val="24"/>
+          <w:szCs w:val="24"/>
+        </w:rPr>
+      </w:pPr>
+      <w:r>
+        <w:rPr>
+          <w:rFonts w:ascii="Bookman Old Style" w:hAnsi="Bookman Old Style" w:cs="Times New Roman"/>
+          <w:sz w:val="24"/>
+          <w:szCs w:val="24"/>
+        </w:rPr>
+        <w:t>We shall start with the brief history of Cassandra. Cassandra was originally developed at Facebook, back in 2008. It was designed as the store for a Facebook feature Inbox Search. Such a feature requires a storage system that can handle a tremendous number of rights as well as geographical replication to reduce search latencies for end users.</w:t>
+      </w:r>
+    </w:p>
+    <w:p>
+      <w:pPr>
+        <w:rPr>
+          <w:rFonts w:ascii="Bookman Old Style" w:hAnsi="Bookman Old Style" w:cs="Times New Roman"/>
+          <w:sz w:val="24"/>
+          <w:szCs w:val="24"/>
+        </w:rPr>
+      </w:pPr>
+      <w:r>
+        <w:rPr>
+          <w:rFonts w:ascii="Bookman Old Style" w:hAnsi="Bookman Old Style" w:cs="Times New Roman"/>
+          <w:sz w:val="24"/>
+          <w:szCs w:val="24"/>
+        </w:rPr>
+        <w:t xml:space="preserve">Like most modern distributed NoSQL systems Cassandra was founded on the principal outline in 2 similar papers on the topic: Googles Cloud </w:t>
       </w:r>
       <w:proofErr w:type="spellStart"/>
       <w:r>
         <w:rPr>
-          <w:rFonts w:cstheme="minorHAnsi"/>
+          <w:rFonts w:ascii="Bookman Old Style" w:hAnsi="Bookman Old Style" w:cs="Times New Roman"/>
           <w:sz w:val="24"/>
           <w:szCs w:val="24"/>
         </w:rPr>
@@ -407,49 +377,25 @@
       <w:proofErr w:type="spellEnd"/>
       <w:r>
         <w:rPr>
-          <w:rFonts w:cstheme="minorHAnsi"/>
-          <w:sz w:val="24"/>
-          <w:szCs w:val="24"/>
-        </w:rPr>
-        <w:t xml:space="preserve"> and amazon Dynamo</w:t>
-      </w:r>
-      <w:r>
-        <w:rPr>
-          <w:rFonts w:cstheme="minorHAnsi"/>
-          <w:sz w:val="24"/>
-          <w:szCs w:val="24"/>
-        </w:rPr>
-        <w:t xml:space="preserve">. </w:t>
-      </w:r>
-      <w:r>
-        <w:rPr>
-          <w:rFonts w:cstheme="minorHAnsi"/>
-          <w:sz w:val="24"/>
-          <w:szCs w:val="24"/>
-        </w:rPr>
-        <w:t xml:space="preserve">Cassandra combines the distributed nature of Dynamo and data model of Googles </w:t>
+          <w:rFonts w:ascii="Bookman Old Style" w:hAnsi="Bookman Old Style" w:cs="Times New Roman"/>
+          <w:sz w:val="24"/>
+          <w:szCs w:val="24"/>
+        </w:rPr>
+        <w:t xml:space="preserve"> and amazon Dynamo. Cassandra combines the distributed nature of Dynamo and data model of Googles </w:t>
       </w:r>
       <w:proofErr w:type="spellStart"/>
       <w:r>
         <w:rPr>
-          <w:rFonts w:cstheme="minorHAnsi"/>
-          <w:sz w:val="24"/>
-          <w:szCs w:val="24"/>
-        </w:rPr>
-        <w:t>B</w:t>
-      </w:r>
-      <w:r>
-        <w:rPr>
-          <w:rFonts w:cstheme="minorHAnsi"/>
-          <w:sz w:val="24"/>
-          <w:szCs w:val="24"/>
-        </w:rPr>
-        <w:t>igtable</w:t>
+          <w:rFonts w:ascii="Bookman Old Style" w:hAnsi="Bookman Old Style" w:cs="Times New Roman"/>
+          <w:sz w:val="24"/>
+          <w:szCs w:val="24"/>
+        </w:rPr>
+        <w:t>Bigtable</w:t>
       </w:r>
       <w:proofErr w:type="spellEnd"/>
       <w:r>
         <w:rPr>
-          <w:rFonts w:cstheme="minorHAnsi"/>
+          <w:rFonts w:ascii="Bookman Old Style" w:hAnsi="Bookman Old Style" w:cs="Times New Roman"/>
           <w:sz w:val="24"/>
           <w:szCs w:val="24"/>
         </w:rPr>
@@ -459,39 +405,23 @@
     <w:p>
       <w:pPr>
         <w:rPr>
-          <w:rFonts w:cstheme="minorHAnsi"/>
-          <w:sz w:val="24"/>
-          <w:szCs w:val="24"/>
-        </w:rPr>
-      </w:pPr>
-      <w:r>
-        <w:rPr>
-          <w:rFonts w:cstheme="minorHAnsi"/>
-          <w:sz w:val="24"/>
-          <w:szCs w:val="24"/>
-        </w:rPr>
-        <w:t>Netflix famously migrated from Ora</w:t>
-      </w:r>
-      <w:r>
-        <w:rPr>
-          <w:rFonts w:cstheme="minorHAnsi"/>
-          <w:sz w:val="24"/>
-          <w:szCs w:val="24"/>
-        </w:rPr>
-        <w:t>cle to Cassandra running in Ama</w:t>
-      </w:r>
-      <w:r>
-        <w:rPr>
-          <w:rFonts w:cstheme="minorHAnsi"/>
-          <w:sz w:val="24"/>
-          <w:szCs w:val="24"/>
-        </w:rPr>
-        <w:t xml:space="preserve">zon public cloud, Apple was also </w:t>
+          <w:rFonts w:ascii="Bookman Old Style" w:hAnsi="Bookman Old Style" w:cs="Times New Roman"/>
+          <w:sz w:val="24"/>
+          <w:szCs w:val="24"/>
+        </w:rPr>
+      </w:pPr>
+      <w:r>
+        <w:rPr>
+          <w:rFonts w:ascii="Bookman Old Style" w:hAnsi="Bookman Old Style" w:cs="Times New Roman"/>
+          <w:sz w:val="24"/>
+          <w:szCs w:val="24"/>
+        </w:rPr>
+        <w:t xml:space="preserve">Netflix famously migrated from Oracle to Cassandra running in Amazon public cloud, Apple was also </w:t>
       </w:r>
       <w:proofErr w:type="spellStart"/>
       <w:r>
         <w:rPr>
-          <w:rFonts w:cstheme="minorHAnsi"/>
+          <w:rFonts w:ascii="Bookman Old Style" w:hAnsi="Bookman Old Style" w:cs="Times New Roman"/>
           <w:sz w:val="24"/>
           <w:szCs w:val="24"/>
         </w:rPr>
@@ -500,51 +430,11 @@
       <w:proofErr w:type="spellEnd"/>
       <w:r>
         <w:rPr>
-          <w:rFonts w:cstheme="minorHAnsi"/>
-          <w:sz w:val="24"/>
-          <w:szCs w:val="24"/>
-        </w:rPr>
-        <w:t xml:space="preserve"> </w:t>
-      </w:r>
-      <w:r>
-        <w:rPr>
-          <w:rFonts w:cstheme="minorHAnsi"/>
-          <w:sz w:val="24"/>
-          <w:szCs w:val="24"/>
-        </w:rPr>
-        <w:t xml:space="preserve">to be a significant user of Cassandra running more than 75000 nodes and storing tons of </w:t>
-      </w:r>
-      <w:r>
-        <w:rPr>
-          <w:rFonts w:cstheme="minorHAnsi"/>
-          <w:sz w:val="24"/>
-          <w:szCs w:val="24"/>
-        </w:rPr>
-        <w:t>T</w:t>
-      </w:r>
-      <w:r>
-        <w:rPr>
-          <w:rFonts w:cstheme="minorHAnsi"/>
-          <w:sz w:val="24"/>
-          <w:szCs w:val="24"/>
-        </w:rPr>
-        <w:t>er</w:t>
-      </w:r>
-      <w:r>
-        <w:rPr>
-          <w:rFonts w:cstheme="minorHAnsi"/>
-          <w:sz w:val="24"/>
-          <w:szCs w:val="24"/>
-        </w:rPr>
-        <w:t>r</w:t>
-      </w:r>
-      <w:r>
-        <w:rPr>
-          <w:rFonts w:cstheme="minorHAnsi"/>
-          <w:sz w:val="24"/>
-          <w:szCs w:val="24"/>
-        </w:rPr>
-        <w:t>a bytes of data.</w:t>
+          <w:rFonts w:ascii="Bookman Old Style" w:hAnsi="Bookman Old Style" w:cs="Times New Roman"/>
+          <w:sz w:val="24"/>
+          <w:szCs w:val="24"/>
+        </w:rPr>
+        <w:t xml:space="preserve"> to be a significant user of Cassandra running more than 75000 nodes and storing tons of Terra bytes of data.</w:t>
       </w:r>
     </w:p>
     <w:p>
@@ -555,36 +445,36 @@
           <w:numId w:val="3"/>
         </w:numPr>
         <w:rPr>
-          <w:rFonts w:cstheme="minorHAnsi"/>
-          <w:sz w:val="24"/>
-          <w:szCs w:val="24"/>
-        </w:rPr>
-      </w:pPr>
-      <w:r>
-        <w:rPr>
-          <w:rFonts w:cstheme="minorHAnsi"/>
-          <w:sz w:val="24"/>
-          <w:szCs w:val="24"/>
-        </w:rPr>
+          <w:rFonts w:ascii="Bookman Old Style" w:hAnsi="Bookman Old Style" w:cs="Times New Roman"/>
+          <w:sz w:val="24"/>
+          <w:szCs w:val="24"/>
+        </w:rPr>
+      </w:pPr>
+      <w:r>
+        <w:rPr>
+          <w:rFonts w:ascii="Bookman Old Style" w:hAnsi="Bookman Old Style" w:cs="Times New Roman"/>
+          <w:sz w:val="24"/>
+          <w:szCs w:val="24"/>
+        </w:rPr>
+        <w:lastRenderedPageBreak/>
         <w:t>Cassandra Cluster</w:t>
       </w:r>
     </w:p>
     <w:p>
       <w:pPr>
         <w:rPr>
-          <w:rFonts w:cstheme="minorHAnsi"/>
-          <w:sz w:val="24"/>
-          <w:szCs w:val="24"/>
-        </w:rPr>
-      </w:pPr>
-      <w:r>
-        <w:rPr>
-          <w:rFonts w:cstheme="minorHAnsi"/>
+          <w:rFonts w:ascii="Bookman Old Style" w:hAnsi="Bookman Old Style" w:cs="Times New Roman"/>
+          <w:sz w:val="24"/>
+          <w:szCs w:val="24"/>
+        </w:rPr>
+      </w:pPr>
+      <w:r>
+        <w:rPr>
+          <w:rFonts w:ascii="Bookman Old Style" w:hAnsi="Bookman Old Style" w:cs="Times New Roman"/>
           <w:noProof/>
           <w:sz w:val="24"/>
           <w:szCs w:val="24"/>
         </w:rPr>
-        <w:lastRenderedPageBreak/>
         <w:drawing>
           <wp:inline distT="0" distB="0" distL="0" distR="0">
             <wp:extent cx="5943600" cy="3588385"/>
@@ -631,50 +521,18 @@
     <w:p>
       <w:pPr>
         <w:rPr>
-          <w:rFonts w:cstheme="minorHAnsi"/>
-          <w:sz w:val="24"/>
-          <w:szCs w:val="24"/>
-        </w:rPr>
-      </w:pPr>
-      <w:r>
-        <w:rPr>
-          <w:rFonts w:cstheme="minorHAnsi"/>
-          <w:sz w:val="24"/>
-          <w:szCs w:val="24"/>
-        </w:rPr>
-        <w:t>This diagram is probably the most common representation of a Cassandra installation. Each dot on the circle is a Node, which represe</w:t>
-      </w:r>
-      <w:r>
-        <w:rPr>
-          <w:rFonts w:cstheme="minorHAnsi"/>
-          <w:sz w:val="24"/>
-          <w:szCs w:val="24"/>
-        </w:rPr>
-        <w:t>nt a running instance of Cassand</w:t>
-      </w:r>
-      <w:r>
-        <w:rPr>
-          <w:rFonts w:cstheme="minorHAnsi"/>
-          <w:sz w:val="24"/>
-          <w:szCs w:val="24"/>
-        </w:rPr>
-        <w:t>ra. This diagram helps strive on the point that a Cassandra cluster is a true master</w:t>
-      </w:r>
-      <w:r>
-        <w:rPr>
-          <w:rFonts w:cstheme="minorHAnsi"/>
-          <w:sz w:val="24"/>
-          <w:szCs w:val="24"/>
-        </w:rPr>
-        <w:t>-</w:t>
-      </w:r>
-      <w:r>
-        <w:rPr>
-          <w:rFonts w:cstheme="minorHAnsi"/>
-          <w:sz w:val="24"/>
-          <w:szCs w:val="24"/>
-        </w:rPr>
-        <w:t>less peer to peer system with no single point of failure. All nodes can perform all Cassandra function.</w:t>
+          <w:rFonts w:ascii="Bookman Old Style" w:hAnsi="Bookman Old Style" w:cs="Times New Roman"/>
+          <w:sz w:val="24"/>
+          <w:szCs w:val="24"/>
+        </w:rPr>
+      </w:pPr>
+      <w:r>
+        <w:rPr>
+          <w:rFonts w:ascii="Bookman Old Style" w:hAnsi="Bookman Old Style" w:cs="Times New Roman"/>
+          <w:sz w:val="24"/>
+          <w:szCs w:val="24"/>
+        </w:rPr>
+        <w:t>This diagram is probably the most common representation of a Cassandra installation. Each dot on the circle is a Node, which represent a running instance of Cassandra. This diagram helps strive on the point that a Cassandra cluster is a true master-less peer to peer system with no single point of failure. All nodes can perform all Cassandra function.</w:t>
       </w:r>
     </w:p>
     <w:p>
@@ -685,14 +543,14 @@
           <w:numId w:val="3"/>
         </w:numPr>
         <w:rPr>
-          <w:rFonts w:cstheme="minorHAnsi"/>
-          <w:sz w:val="24"/>
-          <w:szCs w:val="24"/>
-        </w:rPr>
-      </w:pPr>
-      <w:r>
-        <w:rPr>
-          <w:rFonts w:cstheme="minorHAnsi"/>
+          <w:rFonts w:ascii="Bookman Old Style" w:hAnsi="Bookman Old Style" w:cs="Times New Roman"/>
+          <w:sz w:val="24"/>
+          <w:szCs w:val="24"/>
+        </w:rPr>
+      </w:pPr>
+      <w:r>
+        <w:rPr>
+          <w:rFonts w:ascii="Bookman Old Style" w:hAnsi="Bookman Old Style" w:cs="Times New Roman"/>
           <w:sz w:val="24"/>
           <w:szCs w:val="24"/>
         </w:rPr>
@@ -702,54 +560,22 @@
     <w:p>
       <w:pPr>
         <w:rPr>
-          <w:rFonts w:cstheme="minorHAnsi"/>
-          <w:sz w:val="24"/>
-          <w:szCs w:val="24"/>
-        </w:rPr>
-      </w:pPr>
-      <w:r>
-        <w:rPr>
-          <w:rFonts w:cstheme="minorHAnsi"/>
-          <w:sz w:val="24"/>
-          <w:szCs w:val="24"/>
-        </w:rPr>
-        <w:t xml:space="preserve">All data stored in Cassandra is associated with a token, there are astronomical </w:t>
-      </w:r>
-      <w:r>
-        <w:rPr>
-          <w:rFonts w:cstheme="minorHAnsi"/>
-          <w:sz w:val="24"/>
-          <w:szCs w:val="24"/>
-        </w:rPr>
-        <w:t>num</w:t>
-      </w:r>
-      <w:r>
-        <w:rPr>
-          <w:rFonts w:cstheme="minorHAnsi"/>
-          <w:sz w:val="24"/>
-          <w:szCs w:val="24"/>
-        </w:rPr>
-        <w:t>b</w:t>
-      </w:r>
-      <w:r>
-        <w:rPr>
-          <w:rFonts w:cstheme="minorHAnsi"/>
-          <w:sz w:val="24"/>
-          <w:szCs w:val="24"/>
-        </w:rPr>
-        <w:t>e</w:t>
-      </w:r>
-      <w:r>
-        <w:rPr>
-          <w:rFonts w:cstheme="minorHAnsi"/>
-          <w:sz w:val="24"/>
-          <w:szCs w:val="24"/>
-        </w:rPr>
-        <w:t xml:space="preserve">r of possible token values, falls in this range -2 63 to + 2 63. As new node are added each node taking over a contiguous range of token values and storing the data associated with it. </w:t>
-      </w:r>
-      <w:r>
-        <w:rPr>
-          <w:rFonts w:cstheme="minorHAnsi"/>
+          <w:rFonts w:ascii="Bookman Old Style" w:hAnsi="Bookman Old Style" w:cs="Times New Roman"/>
+          <w:sz w:val="24"/>
+          <w:szCs w:val="24"/>
+        </w:rPr>
+      </w:pPr>
+      <w:r>
+        <w:rPr>
+          <w:rFonts w:ascii="Bookman Old Style" w:hAnsi="Bookman Old Style" w:cs="Times New Roman"/>
+          <w:sz w:val="24"/>
+          <w:szCs w:val="24"/>
+        </w:rPr>
+        <w:t xml:space="preserve">All data stored in Cassandra is associated with a token, there are astronomical number of possible token values, falls in this range -2 63 to + 2 63. As new node are added each node taking over a contiguous range of token values and storing the data associated with it. </w:t>
+      </w:r>
+      <w:r>
+        <w:rPr>
+          <w:rFonts w:ascii="Bookman Old Style" w:hAnsi="Bookman Old Style" w:cs="Times New Roman"/>
           <w:sz w:val="24"/>
           <w:szCs w:val="24"/>
         </w:rPr>
@@ -757,35 +583,24 @@
       </w:r>
       <w:r>
         <w:rPr>
-          <w:rFonts w:cstheme="minorHAnsi"/>
+          <w:rFonts w:ascii="Bookman Old Style" w:hAnsi="Bookman Old Style" w:cs="Times New Roman"/>
           <w:sz w:val="24"/>
           <w:szCs w:val="24"/>
           <w:vertAlign w:val="superscript"/>
         </w:rPr>
-        <w:t>nd</w:t>
-      </w:r>
-      <w:r>
-        <w:rPr>
-          <w:rFonts w:cstheme="minorHAnsi"/>
-          <w:sz w:val="24"/>
-          <w:szCs w:val="24"/>
-          <w:vertAlign w:val="superscript"/>
-        </w:rPr>
-        <w:t xml:space="preserve">  </w:t>
-      </w:r>
-      <w:r>
-        <w:rPr>
-          <w:rFonts w:cstheme="minorHAnsi"/>
+        <w:t xml:space="preserve">nd  </w:t>
+      </w:r>
+      <w:r>
+        <w:rPr>
+          <w:rFonts w:ascii="Bookman Old Style" w:hAnsi="Bookman Old Style" w:cs="Times New Roman"/>
           <w:sz w:val="24"/>
           <w:szCs w:val="24"/>
         </w:rPr>
         <w:t xml:space="preserve">node, 3rd node, and so on till </w:t>
       </w:r>
-      <w:bookmarkStart w:id="0" w:name="_GoBack"/>
-      <w:bookmarkEnd w:id="0"/>
-      <w:r>
-        <w:rPr>
-          <w:rFonts w:cstheme="minorHAnsi"/>
+      <w:r>
+        <w:rPr>
+          <w:rFonts w:ascii="Bookman Old Style" w:hAnsi="Bookman Old Style" w:cs="Times New Roman"/>
           <w:sz w:val="24"/>
           <w:szCs w:val="24"/>
         </w:rPr>
@@ -793,7 +608,7 @@
       </w:r>
       <w:r>
         <w:rPr>
-          <w:rFonts w:cstheme="minorHAnsi"/>
+          <w:rFonts w:ascii="Bookman Old Style" w:hAnsi="Bookman Old Style" w:cs="Times New Roman"/>
           <w:sz w:val="24"/>
           <w:szCs w:val="24"/>
         </w:rPr>
@@ -808,14 +623,14 @@
           <w:numId w:val="3"/>
         </w:numPr>
         <w:rPr>
-          <w:rFonts w:cstheme="minorHAnsi"/>
-          <w:sz w:val="24"/>
-          <w:szCs w:val="24"/>
-        </w:rPr>
-      </w:pPr>
-      <w:r>
-        <w:rPr>
-          <w:rFonts w:cstheme="minorHAnsi"/>
+          <w:rFonts w:ascii="Bookman Old Style" w:hAnsi="Bookman Old Style" w:cs="Times New Roman"/>
+          <w:sz w:val="24"/>
+          <w:szCs w:val="24"/>
+        </w:rPr>
+      </w:pPr>
+      <w:r>
+        <w:rPr>
+          <w:rFonts w:ascii="Bookman Old Style" w:hAnsi="Bookman Old Style" w:cs="Times New Roman"/>
           <w:sz w:val="24"/>
           <w:szCs w:val="24"/>
         </w:rPr>
@@ -825,32 +640,32 @@
     <w:p>
       <w:pPr>
         <w:rPr>
-          <w:rFonts w:cstheme="minorHAnsi"/>
-          <w:sz w:val="24"/>
-          <w:szCs w:val="24"/>
-        </w:rPr>
-      </w:pPr>
-    </w:p>
-    <w:p>
-      <w:pPr>
-        <w:rPr>
-          <w:rFonts w:cstheme="minorHAnsi"/>
-          <w:sz w:val="24"/>
-          <w:szCs w:val="24"/>
-        </w:rPr>
-      </w:pPr>
-    </w:p>
-    <w:p>
-      <w:pPr>
-        <w:rPr>
-          <w:rFonts w:cstheme="minorHAnsi"/>
-          <w:sz w:val="24"/>
-          <w:szCs w:val="24"/>
-        </w:rPr>
-      </w:pPr>
-      <w:r>
-        <w:rPr>
-          <w:rFonts w:cstheme="minorHAnsi"/>
+          <w:rFonts w:ascii="Bookman Old Style" w:hAnsi="Bookman Old Style" w:cs="Times New Roman"/>
+          <w:sz w:val="24"/>
+          <w:szCs w:val="24"/>
+        </w:rPr>
+      </w:pPr>
+    </w:p>
+    <w:p>
+      <w:pPr>
+        <w:rPr>
+          <w:rFonts w:ascii="Bookman Old Style" w:hAnsi="Bookman Old Style" w:cs="Times New Roman"/>
+          <w:sz w:val="24"/>
+          <w:szCs w:val="24"/>
+        </w:rPr>
+      </w:pPr>
+    </w:p>
+    <w:p>
+      <w:pPr>
+        <w:rPr>
+          <w:rFonts w:ascii="Bookman Old Style" w:hAnsi="Bookman Old Style" w:cs="Times New Roman"/>
+          <w:sz w:val="24"/>
+          <w:szCs w:val="24"/>
+        </w:rPr>
+      </w:pPr>
+      <w:r>
+        <w:rPr>
+          <w:rFonts w:ascii="Bookman Old Style" w:hAnsi="Bookman Old Style" w:cs="Times New Roman"/>
           <w:sz w:val="24"/>
           <w:szCs w:val="24"/>
         </w:rPr>
@@ -865,14 +680,14 @@
           <w:numId w:val="1"/>
         </w:numPr>
         <w:rPr>
-          <w:rFonts w:cstheme="minorHAnsi"/>
-          <w:sz w:val="24"/>
-          <w:szCs w:val="24"/>
-        </w:rPr>
-      </w:pPr>
-      <w:r>
-        <w:rPr>
-          <w:rFonts w:cstheme="minorHAnsi"/>
+          <w:rFonts w:ascii="Bookman Old Style" w:hAnsi="Bookman Old Style" w:cs="Times New Roman"/>
+          <w:sz w:val="24"/>
+          <w:szCs w:val="24"/>
+        </w:rPr>
+      </w:pPr>
+      <w:r>
+        <w:rPr>
+          <w:rFonts w:ascii="Bookman Old Style" w:hAnsi="Bookman Old Style" w:cs="Times New Roman"/>
           <w:sz w:val="24"/>
           <w:szCs w:val="24"/>
         </w:rPr>
@@ -887,7 +702,7 @@
           <w:numId w:val="1"/>
         </w:numPr>
         <w:rPr>
-          <w:rFonts w:cstheme="minorHAnsi"/>
+          <w:rFonts w:ascii="Bookman Old Style" w:hAnsi="Bookman Old Style" w:cs="Times New Roman"/>
           <w:sz w:val="24"/>
           <w:szCs w:val="24"/>
         </w:rPr>
@@ -901,7 +716,7 @@
           <w:numId w:val="1"/>
         </w:numPr>
         <w:rPr>
-          <w:rFonts w:cstheme="minorHAnsi"/>
+          <w:rFonts w:ascii="Bookman Old Style" w:hAnsi="Bookman Old Style" w:cs="Times New Roman"/>
           <w:sz w:val="24"/>
           <w:szCs w:val="24"/>
         </w:rPr>
@@ -915,7 +730,7 @@
           <w:numId w:val="1"/>
         </w:numPr>
         <w:rPr>
-          <w:rFonts w:cstheme="minorHAnsi"/>
+          <w:rFonts w:ascii="Bookman Old Style" w:hAnsi="Bookman Old Style" w:cs="Times New Roman"/>
           <w:sz w:val="24"/>
           <w:szCs w:val="24"/>
         </w:rPr>
@@ -929,7 +744,7 @@
           <w:numId w:val="1"/>
         </w:numPr>
         <w:rPr>
-          <w:rFonts w:cstheme="minorHAnsi"/>
+          <w:rFonts w:ascii="Bookman Old Style" w:hAnsi="Bookman Old Style" w:cs="Times New Roman"/>
           <w:sz w:val="24"/>
           <w:szCs w:val="24"/>
         </w:rPr>
@@ -943,14 +758,14 @@
           <w:numId w:val="1"/>
         </w:numPr>
         <w:rPr>
-          <w:rFonts w:cstheme="minorHAnsi"/>
-          <w:sz w:val="24"/>
-          <w:szCs w:val="24"/>
-        </w:rPr>
-      </w:pPr>
-      <w:r>
-        <w:rPr>
-          <w:rFonts w:cstheme="minorHAnsi"/>
+          <w:rFonts w:ascii="Bookman Old Style" w:hAnsi="Bookman Old Style" w:cs="Times New Roman"/>
+          <w:sz w:val="24"/>
+          <w:szCs w:val="24"/>
+        </w:rPr>
+      </w:pPr>
+      <w:r>
+        <w:rPr>
+          <w:rFonts w:ascii="Bookman Old Style" w:hAnsi="Bookman Old Style" w:cs="Times New Roman"/>
           <w:sz w:val="24"/>
           <w:szCs w:val="24"/>
         </w:rPr>
@@ -960,7 +775,7 @@
     <w:p>
       <w:pPr>
         <w:rPr>
-          <w:rFonts w:cstheme="minorHAnsi"/>
+          <w:rFonts w:ascii="Bookman Old Style" w:hAnsi="Bookman Old Style" w:cs="Times New Roman"/>
           <w:sz w:val="24"/>
           <w:szCs w:val="24"/>
         </w:rPr>
@@ -974,14 +789,14 @@
           <w:numId w:val="1"/>
         </w:numPr>
         <w:rPr>
-          <w:rFonts w:cstheme="minorHAnsi"/>
-          <w:sz w:val="24"/>
-          <w:szCs w:val="24"/>
-        </w:rPr>
-      </w:pPr>
-      <w:r>
-        <w:rPr>
-          <w:rFonts w:cstheme="minorHAnsi"/>
+          <w:rFonts w:ascii="Bookman Old Style" w:hAnsi="Bookman Old Style" w:cs="Times New Roman"/>
+          <w:sz w:val="24"/>
+          <w:szCs w:val="24"/>
+        </w:rPr>
+      </w:pPr>
+      <w:r>
+        <w:rPr>
+          <w:rFonts w:ascii="Bookman Old Style" w:hAnsi="Bookman Old Style" w:cs="Times New Roman"/>
           <w:sz w:val="24"/>
           <w:szCs w:val="24"/>
         </w:rPr>
@@ -991,34 +806,34 @@
     <w:p>
       <w:pPr>
         <w:rPr>
-          <w:rFonts w:cstheme="minorHAnsi"/>
-          <w:sz w:val="24"/>
-          <w:szCs w:val="24"/>
-        </w:rPr>
-      </w:pPr>
-    </w:p>
-    <w:p>
-      <w:pPr>
-        <w:rPr>
-          <w:rFonts w:cstheme="minorHAnsi"/>
-          <w:sz w:val="24"/>
-          <w:szCs w:val="24"/>
-        </w:rPr>
-      </w:pPr>
-    </w:p>
-    <w:p>
-      <w:pPr>
-        <w:rPr>
-          <w:rFonts w:cstheme="minorHAnsi"/>
-          <w:sz w:val="24"/>
-          <w:szCs w:val="24"/>
-        </w:rPr>
-      </w:pPr>
-    </w:p>
-    <w:p>
-      <w:pPr>
-        <w:rPr>
-          <w:rFonts w:cstheme="minorHAnsi"/>
+          <w:rFonts w:ascii="Bookman Old Style" w:hAnsi="Bookman Old Style" w:cs="Times New Roman"/>
+          <w:sz w:val="24"/>
+          <w:szCs w:val="24"/>
+        </w:rPr>
+      </w:pPr>
+    </w:p>
+    <w:p>
+      <w:pPr>
+        <w:rPr>
+          <w:rFonts w:ascii="Bookman Old Style" w:hAnsi="Bookman Old Style" w:cs="Times New Roman"/>
+          <w:sz w:val="24"/>
+          <w:szCs w:val="24"/>
+        </w:rPr>
+      </w:pPr>
+    </w:p>
+    <w:p>
+      <w:pPr>
+        <w:rPr>
+          <w:rFonts w:ascii="Bookman Old Style" w:hAnsi="Bookman Old Style" w:cs="Times New Roman"/>
+          <w:sz w:val="24"/>
+          <w:szCs w:val="24"/>
+        </w:rPr>
+      </w:pPr>
+    </w:p>
+    <w:p>
+      <w:pPr>
+        <w:rPr>
+          <w:rFonts w:ascii="Bookman Old Style" w:hAnsi="Bookman Old Style" w:cs="Times New Roman"/>
           <w:sz w:val="24"/>
           <w:szCs w:val="24"/>
         </w:rPr>
@@ -1026,7 +841,7 @@
       <w:proofErr w:type="gramStart"/>
       <w:r>
         <w:rPr>
-          <w:rFonts w:cstheme="minorHAnsi"/>
+          <w:rFonts w:ascii="Bookman Old Style" w:hAnsi="Bookman Old Style" w:cs="Times New Roman"/>
           <w:sz w:val="24"/>
           <w:szCs w:val="24"/>
         </w:rPr>
@@ -1035,7 +850,7 @@
       <w:proofErr w:type="gramEnd"/>
       <w:r>
         <w:rPr>
-          <w:rFonts w:cstheme="minorHAnsi"/>
+          <w:rFonts w:ascii="Bookman Old Style" w:hAnsi="Bookman Old Style" w:cs="Times New Roman"/>
           <w:sz w:val="24"/>
           <w:szCs w:val="24"/>
         </w:rPr>
@@ -1043,7 +858,7 @@
       </w:r>
       <w:r>
         <w:rPr>
-          <w:rFonts w:cstheme="minorHAnsi"/>
+          <w:rFonts w:ascii="Bookman Old Style" w:hAnsi="Bookman Old Style" w:cs="Times New Roman"/>
           <w:sz w:val="24"/>
           <w:szCs w:val="24"/>
         </w:rPr>
@@ -1053,14 +868,14 @@
     <w:p>
       <w:pPr>
         <w:rPr>
-          <w:rFonts w:cstheme="minorHAnsi"/>
-          <w:sz w:val="24"/>
-          <w:szCs w:val="24"/>
-        </w:rPr>
-      </w:pPr>
-      <w:r>
-        <w:rPr>
-          <w:rFonts w:cstheme="minorHAnsi"/>
+          <w:rFonts w:ascii="Bookman Old Style" w:hAnsi="Bookman Old Style" w:cs="Times New Roman"/>
+          <w:sz w:val="24"/>
+          <w:szCs w:val="24"/>
+        </w:rPr>
+      </w:pPr>
+      <w:r>
+        <w:rPr>
+          <w:rFonts w:ascii="Bookman Old Style" w:hAnsi="Bookman Old Style" w:cs="Times New Roman"/>
           <w:sz w:val="24"/>
           <w:szCs w:val="24"/>
         </w:rPr>
@@ -1070,14 +885,14 @@
     <w:p>
       <w:pPr>
         <w:rPr>
-          <w:rFonts w:cstheme="minorHAnsi"/>
-          <w:sz w:val="24"/>
-          <w:szCs w:val="24"/>
-        </w:rPr>
-      </w:pPr>
-      <w:r>
-        <w:rPr>
-          <w:rFonts w:cstheme="minorHAnsi"/>
+          <w:rFonts w:ascii="Bookman Old Style" w:hAnsi="Bookman Old Style" w:cs="Times New Roman"/>
+          <w:sz w:val="24"/>
+          <w:szCs w:val="24"/>
+        </w:rPr>
+      </w:pPr>
+      <w:r>
+        <w:rPr>
+          <w:rFonts w:ascii="Bookman Old Style" w:hAnsi="Bookman Old Style" w:cs="Times New Roman"/>
           <w:sz w:val="24"/>
           <w:szCs w:val="24"/>
         </w:rPr>
@@ -1087,14 +902,14 @@
     <w:p>
       <w:pPr>
         <w:rPr>
-          <w:rFonts w:cstheme="minorHAnsi"/>
-          <w:sz w:val="24"/>
-          <w:szCs w:val="24"/>
-        </w:rPr>
-      </w:pPr>
-      <w:r>
-        <w:rPr>
-          <w:rFonts w:cstheme="minorHAnsi"/>
+          <w:rFonts w:ascii="Bookman Old Style" w:hAnsi="Bookman Old Style" w:cs="Times New Roman"/>
+          <w:sz w:val="24"/>
+          <w:szCs w:val="24"/>
+        </w:rPr>
+      </w:pPr>
+      <w:r>
+        <w:rPr>
+          <w:rFonts w:ascii="Bookman Old Style" w:hAnsi="Bookman Old Style" w:cs="Times New Roman"/>
           <w:sz w:val="24"/>
           <w:szCs w:val="24"/>
         </w:rPr>
@@ -1104,23 +919,23 @@
     <w:p>
       <w:pPr>
         <w:rPr>
-          <w:rFonts w:cstheme="minorHAnsi"/>
-          <w:sz w:val="24"/>
-          <w:szCs w:val="24"/>
-        </w:rPr>
-      </w:pPr>
-    </w:p>
-    <w:p>
-      <w:pPr>
-        <w:rPr>
-          <w:rFonts w:cstheme="minorHAnsi"/>
-          <w:sz w:val="24"/>
-          <w:szCs w:val="24"/>
-        </w:rPr>
-      </w:pPr>
-      <w:r>
-        <w:rPr>
-          <w:rFonts w:cstheme="minorHAnsi"/>
+          <w:rFonts w:ascii="Bookman Old Style" w:hAnsi="Bookman Old Style" w:cs="Times New Roman"/>
+          <w:sz w:val="24"/>
+          <w:szCs w:val="24"/>
+        </w:rPr>
+      </w:pPr>
+    </w:p>
+    <w:p>
+      <w:pPr>
+        <w:rPr>
+          <w:rFonts w:ascii="Bookman Old Style" w:hAnsi="Bookman Old Style" w:cs="Times New Roman"/>
+          <w:sz w:val="24"/>
+          <w:szCs w:val="24"/>
+        </w:rPr>
+      </w:pPr>
+      <w:r>
+        <w:rPr>
+          <w:rFonts w:ascii="Bookman Old Style" w:hAnsi="Bookman Old Style" w:cs="Times New Roman"/>
           <w:sz w:val="24"/>
           <w:szCs w:val="24"/>
         </w:rPr>
@@ -1129,7 +944,7 @@
       <w:proofErr w:type="gramStart"/>
       <w:r>
         <w:rPr>
-          <w:rFonts w:cstheme="minorHAnsi"/>
+          <w:rFonts w:ascii="Bookman Old Style" w:hAnsi="Bookman Old Style" w:cs="Times New Roman"/>
           <w:sz w:val="24"/>
           <w:szCs w:val="24"/>
         </w:rPr>
@@ -1138,7 +953,7 @@
       <w:proofErr w:type="gramEnd"/>
       <w:r>
         <w:rPr>
-          <w:rFonts w:cstheme="minorHAnsi"/>
+          <w:rFonts w:ascii="Bookman Old Style" w:hAnsi="Bookman Old Style" w:cs="Times New Roman"/>
           <w:sz w:val="24"/>
           <w:szCs w:val="24"/>
         </w:rPr>
@@ -1148,14 +963,14 @@
     <w:p>
       <w:pPr>
         <w:rPr>
-          <w:rFonts w:cstheme="minorHAnsi"/>
-          <w:sz w:val="24"/>
-          <w:szCs w:val="24"/>
-        </w:rPr>
-      </w:pPr>
-      <w:r>
-        <w:rPr>
-          <w:rFonts w:cstheme="minorHAnsi"/>
+          <w:rFonts w:ascii="Bookman Old Style" w:hAnsi="Bookman Old Style" w:cs="Times New Roman"/>
+          <w:sz w:val="24"/>
+          <w:szCs w:val="24"/>
+        </w:rPr>
+      </w:pPr>
+      <w:r>
+        <w:rPr>
+          <w:rFonts w:ascii="Bookman Old Style" w:hAnsi="Bookman Old Style" w:cs="Times New Roman"/>
           <w:sz w:val="24"/>
           <w:szCs w:val="24"/>
         </w:rPr>
@@ -1165,14 +980,14 @@
     <w:p>
       <w:pPr>
         <w:rPr>
-          <w:rFonts w:cstheme="minorHAnsi"/>
-          <w:sz w:val="24"/>
-          <w:szCs w:val="24"/>
-        </w:rPr>
-      </w:pPr>
-      <w:r>
-        <w:rPr>
-          <w:rFonts w:cstheme="minorHAnsi"/>
+          <w:rFonts w:ascii="Bookman Old Style" w:hAnsi="Bookman Old Style" w:cs="Times New Roman"/>
+          <w:sz w:val="24"/>
+          <w:szCs w:val="24"/>
+        </w:rPr>
+      </w:pPr>
+      <w:r>
+        <w:rPr>
+          <w:rFonts w:ascii="Bookman Old Style" w:hAnsi="Bookman Old Style" w:cs="Times New Roman"/>
           <w:sz w:val="24"/>
           <w:szCs w:val="24"/>
         </w:rPr>
@@ -1182,23 +997,23 @@
     <w:p>
       <w:pPr>
         <w:rPr>
-          <w:rFonts w:cstheme="minorHAnsi"/>
-          <w:sz w:val="24"/>
-          <w:szCs w:val="24"/>
-        </w:rPr>
-      </w:pPr>
-    </w:p>
-    <w:p>
-      <w:pPr>
-        <w:rPr>
-          <w:rFonts w:cstheme="minorHAnsi"/>
-          <w:sz w:val="24"/>
-          <w:szCs w:val="24"/>
-        </w:rPr>
-      </w:pPr>
-      <w:r>
-        <w:rPr>
-          <w:rFonts w:cstheme="minorHAnsi"/>
+          <w:rFonts w:ascii="Bookman Old Style" w:hAnsi="Bookman Old Style" w:cs="Times New Roman"/>
+          <w:sz w:val="24"/>
+          <w:szCs w:val="24"/>
+        </w:rPr>
+      </w:pPr>
+    </w:p>
+    <w:p>
+      <w:pPr>
+        <w:rPr>
+          <w:rFonts w:ascii="Bookman Old Style" w:hAnsi="Bookman Old Style" w:cs="Times New Roman"/>
+          <w:sz w:val="24"/>
+          <w:szCs w:val="24"/>
+        </w:rPr>
+      </w:pPr>
+      <w:r>
+        <w:rPr>
+          <w:rFonts w:ascii="Bookman Old Style" w:hAnsi="Bookman Old Style" w:cs="Times New Roman"/>
           <w:sz w:val="24"/>
           <w:szCs w:val="24"/>
         </w:rPr>
@@ -1206,7 +1021,7 @@
       </w:r>
       <w:r>
         <w:rPr>
-          <w:rFonts w:cstheme="minorHAnsi"/>
+          <w:rFonts w:ascii="Bookman Old Style" w:hAnsi="Bookman Old Style" w:cs="Times New Roman"/>
           <w:sz w:val="24"/>
           <w:szCs w:val="24"/>
         </w:rPr>
@@ -1215,7 +1030,7 @@
       <w:proofErr w:type="spellStart"/>
       <w:r>
         <w:rPr>
-          <w:rFonts w:cstheme="minorHAnsi"/>
+          <w:rFonts w:ascii="Bookman Old Style" w:hAnsi="Bookman Old Style" w:cs="Times New Roman"/>
           <w:sz w:val="24"/>
           <w:szCs w:val="24"/>
         </w:rPr>
@@ -1224,7 +1039,7 @@
       <w:proofErr w:type="spellEnd"/>
       <w:r>
         <w:rPr>
-          <w:rFonts w:cstheme="minorHAnsi"/>
+          <w:rFonts w:ascii="Bookman Old Style" w:hAnsi="Bookman Old Style" w:cs="Times New Roman"/>
           <w:sz w:val="24"/>
           <w:szCs w:val="24"/>
         </w:rPr>
@@ -1233,7 +1048,7 @@
       <w:proofErr w:type="spellStart"/>
       <w:r>
         <w:rPr>
-          <w:rFonts w:cstheme="minorHAnsi"/>
+          <w:rFonts w:ascii="Bookman Old Style" w:hAnsi="Bookman Old Style" w:cs="Times New Roman"/>
           <w:sz w:val="24"/>
           <w:szCs w:val="24"/>
         </w:rPr>
@@ -1242,7 +1057,7 @@
       <w:proofErr w:type="spellEnd"/>
       <w:r>
         <w:rPr>
-          <w:rFonts w:cstheme="minorHAnsi"/>
+          <w:rFonts w:ascii="Bookman Old Style" w:hAnsi="Bookman Old Style" w:cs="Times New Roman"/>
           <w:sz w:val="24"/>
           <w:szCs w:val="24"/>
         </w:rPr>
@@ -1251,7 +1066,7 @@
       <w:proofErr w:type="spellStart"/>
       <w:r>
         <w:rPr>
-          <w:rFonts w:cstheme="minorHAnsi"/>
+          <w:rFonts w:ascii="Bookman Old Style" w:hAnsi="Bookman Old Style" w:cs="Times New Roman"/>
           <w:sz w:val="24"/>
           <w:szCs w:val="24"/>
         </w:rPr>
@@ -1260,7 +1075,7 @@
       <w:proofErr w:type="spellEnd"/>
       <w:r>
         <w:rPr>
-          <w:rFonts w:cstheme="minorHAnsi"/>
+          <w:rFonts w:ascii="Bookman Old Style" w:hAnsi="Bookman Old Style" w:cs="Times New Roman"/>
           <w:sz w:val="24"/>
           <w:szCs w:val="24"/>
         </w:rPr>
@@ -1270,7 +1085,7 @@
     <w:p>
       <w:pPr>
         <w:rPr>
-          <w:rFonts w:cstheme="minorHAnsi"/>
+          <w:rFonts w:ascii="Bookman Old Style" w:hAnsi="Bookman Old Style" w:cs="Times New Roman"/>
           <w:sz w:val="24"/>
           <w:szCs w:val="24"/>
         </w:rPr>

</xml_diff>